<commit_message>
adding code as of Monday Evening.
</commit_message>
<xml_diff>
--- a/Current News Article Facebook Analysis.docx
+++ b/Current News Article Facebook Analysis.docx
@@ -42,7 +42,7 @@
             <w14:round/>
           </w14:textOutline>
         </w:rPr>
-        <w:t xml:space="preserve">Determining clickbait status of news articles across </w:t>
+        <w:t xml:space="preserve">Determining clickbait status </w:t>
       </w:r>
       <w:r>
         <w:rPr>
@@ -57,7 +57,7 @@
             <w14:round/>
           </w14:textOutline>
         </w:rPr>
-        <w:t>Twelve</w:t>
+        <w:t xml:space="preserve">and Facebook shares/emotional reactions </w:t>
       </w:r>
       <w:r>
         <w:rPr>
@@ -72,7 +72,7 @@
             <w14:round/>
           </w14:textOutline>
         </w:rPr>
-        <w:t xml:space="preserve"> categories and comparing it to popularity across social media platforms</w:t>
+        <w:t xml:space="preserve">of news articles across </w:t>
       </w:r>
       <w:r>
         <w:rPr>
@@ -87,7 +87,52 @@
             <w14:round/>
           </w14:textOutline>
         </w:rPr>
-        <w:t xml:space="preserve"> as well as emotional reaction.</w:t>
+        <w:t>Twelve</w:t>
+      </w:r>
+      <w:r>
+        <w:rPr>
+          <w:rFonts w:ascii="Aharoni" w:hAnsi="Aharoni" w:cs="Aharoni"/>
+          <w:color w:val="0070C0"/>
+          <w:sz w:val="40"/>
+          <w:szCs w:val="40"/>
+          <w14:reflection w14:blurRad="6350" w14:stA="53000" w14:stPos="0" w14:endA="300" w14:endPos="35500" w14:dist="0" w14:dir="5400000" w14:fadeDir="5400000" w14:sx="100000" w14:sy="-90000" w14:kx="0" w14:ky="0" w14:algn="bl"/>
+          <w14:textOutline w14:w="0" w14:cap="flat" w14:cmpd="sng" w14:algn="ctr">
+            <w14:noFill/>
+            <w14:prstDash w14:val="solid"/>
+            <w14:round/>
+          </w14:textOutline>
+        </w:rPr>
+        <w:t xml:space="preserve"> categories</w:t>
+      </w:r>
+      <w:r>
+        <w:rPr>
+          <w:rFonts w:ascii="Aharoni" w:hAnsi="Aharoni" w:cs="Aharoni"/>
+          <w:color w:val="0070C0"/>
+          <w:sz w:val="40"/>
+          <w:szCs w:val="40"/>
+          <w14:reflection w14:blurRad="6350" w14:stA="53000" w14:stPos="0" w14:endA="300" w14:endPos="35500" w14:dist="0" w14:dir="5400000" w14:fadeDir="5400000" w14:sx="100000" w14:sy="-90000" w14:kx="0" w14:ky="0" w14:algn="bl"/>
+          <w14:textOutline w14:w="0" w14:cap="flat" w14:cmpd="sng" w14:algn="ctr">
+            <w14:noFill/>
+            <w14:prstDash w14:val="solid"/>
+            <w14:round/>
+          </w14:textOutline>
+        </w:rPr>
+        <w:t>.</w:t>
+      </w:r>
+      <w:r>
+        <w:rPr>
+          <w:rFonts w:ascii="Aharoni" w:hAnsi="Aharoni" w:cs="Aharoni"/>
+          <w:color w:val="0070C0"/>
+          <w:sz w:val="40"/>
+          <w:szCs w:val="40"/>
+          <w14:reflection w14:blurRad="6350" w14:stA="53000" w14:stPos="0" w14:endA="300" w14:endPos="35500" w14:dist="0" w14:dir="5400000" w14:fadeDir="5400000" w14:sx="100000" w14:sy="-90000" w14:kx="0" w14:ky="0" w14:algn="bl"/>
+          <w14:textOutline w14:w="0" w14:cap="flat" w14:cmpd="sng" w14:algn="ctr">
+            <w14:noFill/>
+            <w14:prstDash w14:val="solid"/>
+            <w14:round/>
+          </w14:textOutline>
+        </w:rPr>
+        <w:t xml:space="preserve"> </w:t>
       </w:r>
     </w:p>
     <w:p>
@@ -191,11 +236,6 @@
     </w:p>
     <w:p>
       <w:pPr>
-        <w:pStyle w:val="ListParagraph"/>
-        <w:numPr>
-          <w:ilvl w:val="0"/>
-          <w:numId w:val="4"/>
-        </w:numPr>
         <w:rPr>
           <w:rFonts w:ascii="Abadi" w:hAnsi="Abadi" w:cs="Aharoni"/>
           <w:sz w:val="24"/>
@@ -206,76 +246,6 @@
             <w14:prstDash w14:val="solid"/>
             <w14:round/>
           </w14:textOutline>
-        </w:rPr>
-      </w:pPr>
-      <w:r>
-        <w:rPr>
-          <w:rFonts w:ascii="Abadi" w:hAnsi="Abadi" w:cs="Aharoni"/>
-          <w:sz w:val="24"/>
-          <w:szCs w:val="24"/>
-          <w14:reflection w14:blurRad="6350" w14:stA="53000" w14:stPos="0" w14:endA="300" w14:endPos="35500" w14:dist="0" w14:dir="5400000" w14:fadeDir="5400000" w14:sx="100000" w14:sy="-90000" w14:kx="0" w14:ky="0" w14:algn="bl"/>
-          <w14:textOutline w14:w="0" w14:cap="flat" w14:cmpd="sng" w14:algn="ctr">
-            <w14:noFill/>
-            <w14:prstDash w14:val="solid"/>
-            <w14:round/>
-          </w14:textOutline>
-        </w:rPr>
-        <w:t xml:space="preserve">Parker </w:t>
-      </w:r>
-      <w:proofErr w:type="spellStart"/>
-      <w:r>
-        <w:rPr>
-          <w:rFonts w:ascii="Abadi" w:hAnsi="Abadi" w:cs="Aharoni"/>
-          <w:sz w:val="24"/>
-          <w:szCs w:val="24"/>
-          <w14:reflection w14:blurRad="6350" w14:stA="53000" w14:stPos="0" w14:endA="300" w14:endPos="35500" w14:dist="0" w14:dir="5400000" w14:fadeDir="5400000" w14:sx="100000" w14:sy="-90000" w14:kx="0" w14:ky="0" w14:algn="bl"/>
-          <w14:textOutline w14:w="0" w14:cap="flat" w14:cmpd="sng" w14:algn="ctr">
-            <w14:noFill/>
-            <w14:prstDash w14:val="solid"/>
-            <w14:round/>
-          </w14:textOutline>
-        </w:rPr>
-        <w:t>Lindenmuth</w:t>
-      </w:r>
-      <w:proofErr w:type="spellEnd"/>
-    </w:p>
-    <w:p>
-      <w:pPr>
-        <w:rPr>
-          <w:rFonts w:ascii="Aharoni" w:hAnsi="Aharoni" w:cs="Aharoni"/>
-          <w:outline/>
-          <w:color w:val="70AD47" w:themeColor="accent6"/>
-          <w:sz w:val="24"/>
-          <w:szCs w:val="24"/>
-          <w14:reflection w14:blurRad="6350" w14:stA="53000" w14:stPos="0" w14:endA="300" w14:endPos="35500" w14:dist="0" w14:dir="5400000" w14:fadeDir="5400000" w14:sx="100000" w14:sy="-90000" w14:kx="0" w14:ky="0" w14:algn="bl"/>
-          <w14:textOutline w14:w="9525" w14:cap="flat" w14:cmpd="sng" w14:algn="ctr">
-            <w14:solidFill>
-              <w14:schemeClr w14:val="accent6"/>
-            </w14:solidFill>
-            <w14:prstDash w14:val="solid"/>
-            <w14:round/>
-          </w14:textOutline>
-          <w14:textFill>
-            <w14:gradFill>
-              <w14:gsLst>
-                <w14:gs w14:pos="0">
-                  <w14:schemeClr w14:val="accent5">
-                    <w14:lumMod w14:val="50000"/>
-                  </w14:schemeClr>
-                </w14:gs>
-                <w14:gs w14:pos="50000">
-                  <w14:schemeClr w14:val="accent5"/>
-                </w14:gs>
-                <w14:gs w14:pos="100000">
-                  <w14:schemeClr w14:val="accent5">
-                    <w14:lumMod w14:val="60000"/>
-                    <w14:lumOff w14:val="40000"/>
-                  </w14:schemeClr>
-                </w14:gs>
-              </w14:gsLst>
-              <w14:lin w14:ang="5400000" w14:scaled="0"/>
-            </w14:gradFill>
-          </w14:textFill>
         </w:rPr>
       </w:pPr>
       <w:r>

</xml_diff>